<commit_message>
working on clock, queues, fork
</commit_message>
<xml_diff>
--- a/Engineering Glossary List.docx
+++ b/Engineering Glossary List.docx
@@ -1,6 +1,6 @@
 
 <file path=word/document.xml><?xml version="1.0" encoding="utf-8"?>
-<w:document xmlns:wpc="http://schemas.microsoft.com/office/word/2010/wordprocessingCanvas" xmlns:mc="http://schemas.openxmlformats.org/markup-compatibility/2006" xmlns:o="urn:schemas-microsoft-com:office:office" xmlns:r="http://schemas.openxmlformats.org/officeDocument/2006/relationships" xmlns:m="http://schemas.openxmlformats.org/officeDocument/2006/math" xmlns:v="urn:schemas-microsoft-com:vml" xmlns:wp14="http://schemas.microsoft.com/office/word/2010/wordprocessingDrawing" xmlns:wp="http://schemas.openxmlformats.org/drawingml/2006/wordprocessingDrawing" xmlns:w10="urn:schemas-microsoft-com:office:word" xmlns:w="http://schemas.openxmlformats.org/wordprocessingml/2006/main" xmlns:w14="http://schemas.microsoft.com/office/word/2010/wordml" xmlns:w15="http://schemas.microsoft.com/office/word/2012/wordml" xmlns:wpg="http://schemas.microsoft.com/office/word/2010/wordprocessingGroup" xmlns:wpi="http://schemas.microsoft.com/office/word/2010/wordprocessingInk" xmlns:wne="http://schemas.microsoft.com/office/word/2006/wordml" xmlns:wps="http://schemas.microsoft.com/office/word/2010/wordprocessingShape" mc:Ignorable="w14 w15 wp14">
+<w:document xmlns:wpc="http://schemas.microsoft.com/office/word/2010/wordprocessingCanvas" xmlns:cx="http://schemas.microsoft.com/office/drawing/2014/chartex" xmlns:cx1="http://schemas.microsoft.com/office/drawing/2015/9/8/chartex" xmlns:cx2="http://schemas.microsoft.com/office/drawing/2015/10/21/chartex" xmlns:cx3="http://schemas.microsoft.com/office/drawing/2016/5/9/chartex" xmlns:cx4="http://schemas.microsoft.com/office/drawing/2016/5/10/chartex" xmlns:cx5="http://schemas.microsoft.com/office/drawing/2016/5/11/chartex" xmlns:cx6="http://schemas.microsoft.com/office/drawing/2016/5/12/chartex" xmlns:cx7="http://schemas.microsoft.com/office/drawing/2016/5/13/chartex" xmlns:cx8="http://schemas.microsoft.com/office/drawing/2016/5/14/chartex" xmlns:mc="http://schemas.openxmlformats.org/markup-compatibility/2006" xmlns:aink="http://schemas.microsoft.com/office/drawing/2016/ink" xmlns:am3d="http://schemas.microsoft.com/office/drawing/2017/model3d" xmlns:o="urn:schemas-microsoft-com:office:office" xmlns:oel="http://schemas.microsoft.com/office/2019/extlst" xmlns:r="http://schemas.openxmlformats.org/officeDocument/2006/relationships" xmlns:m="http://schemas.openxmlformats.org/officeDocument/2006/math" xmlns:v="urn:schemas-microsoft-com:vml" xmlns:wp14="http://schemas.microsoft.com/office/word/2010/wordprocessingDrawing" xmlns:wp="http://schemas.openxmlformats.org/drawingml/2006/wordprocessingDrawing" xmlns:w10="urn:schemas-microsoft-com:office:word" xmlns:w="http://schemas.openxmlformats.org/wordprocessingml/2006/main" xmlns:w14="http://schemas.microsoft.com/office/word/2010/wordml" xmlns:w15="http://schemas.microsoft.com/office/word/2012/wordml" xmlns:w16cex="http://schemas.microsoft.com/office/word/2018/wordml/cex" xmlns:w16cid="http://schemas.microsoft.com/office/word/2016/wordml/cid" xmlns:w16="http://schemas.microsoft.com/office/word/2018/wordml" xmlns:w16du="http://schemas.microsoft.com/office/word/2023/wordml/word16du" xmlns:w16sdtdh="http://schemas.microsoft.com/office/word/2020/wordml/sdtdatahash" xmlns:w16sdtfl="http://schemas.microsoft.com/office/word/2024/wordml/sdtformatlock" xmlns:w16se="http://schemas.microsoft.com/office/word/2015/wordml/symex" xmlns:wpg="http://schemas.microsoft.com/office/word/2010/wordprocessingGroup" xmlns:wpi="http://schemas.microsoft.com/office/word/2010/wordprocessingInk" xmlns:wne="http://schemas.microsoft.com/office/word/2006/wordml" xmlns:wps="http://schemas.microsoft.com/office/word/2010/wordprocessingShape" mc:Ignorable="w14 w15 w16se w16cid w16 w16cex w16sdtdh w16sdtfl w16du wp14">
   <w:body>
     <w:p>
       <w:pPr>
@@ -88,11 +88,51 @@
     </w:p>
     <w:p/>
     <w:p>
-      <w:r>
-        <w:t>1.</w:t>
-      </w:r>
-      <w:r>
-        <w:t xml:space="preserve"> SWI</w:t>
+      <w:pPr>
+        <w:pStyle w:val="ListParagraph"/>
+        <w:numPr>
+          <w:ilvl w:val="0"/>
+          <w:numId w:val="1"/>
+        </w:numPr>
+      </w:pPr>
+      <w:r>
+        <w:t>SWI</w:t>
+      </w:r>
+      <w:r>
+        <w:t xml:space="preserve"> 1 – End of program</w:t>
+      </w:r>
+    </w:p>
+    <w:p>
+      <w:pPr>
+        <w:pStyle w:val="ListParagraph"/>
+        <w:numPr>
+          <w:ilvl w:val="0"/>
+          <w:numId w:val="1"/>
+        </w:numPr>
+      </w:pPr>
+      <w:r>
+        <w:t>SWI 10 – Fork</w:t>
+      </w:r>
+    </w:p>
+    <w:p>
+      <w:pPr>
+        <w:pStyle w:val="ListParagraph"/>
+        <w:numPr>
+          <w:ilvl w:val="0"/>
+          <w:numId w:val="1"/>
+        </w:numPr>
+      </w:pPr>
+      <w:r>
+        <w:t xml:space="preserve">SWI 11 </w:t>
+      </w:r>
+      <w:r>
+        <w:t>–</w:t>
+      </w:r>
+      <w:r>
+        <w:t xml:space="preserve"> Wait</w:t>
+      </w:r>
+      <w:r>
+        <w:t xml:space="preserve"> </w:t>
       </w:r>
     </w:p>
     <w:p>
@@ -149,12 +189,7 @@
       </w:pPr>
       <w:r>
         <w:tab/>
-        <w:t>2</w:t>
-      </w:r>
-      <w:bookmarkStart w:id="0" w:name="_GoBack"/>
-      <w:bookmarkEnd w:id="0"/>
-      <w:r>
-        <w:t xml:space="preserve"> – Standard error </w:t>
+        <w:t xml:space="preserve">2 – Standard error </w:t>
       </w:r>
     </w:p>
     <w:p>
@@ -176,8 +211,105 @@
 </w:document>
 </file>
 
+<file path=word/numbering.xml><?xml version="1.0" encoding="utf-8"?>
+<w:numbering xmlns:wpc="http://schemas.microsoft.com/office/word/2010/wordprocessingCanvas" xmlns:cx="http://schemas.microsoft.com/office/drawing/2014/chartex" xmlns:cx1="http://schemas.microsoft.com/office/drawing/2015/9/8/chartex" xmlns:cx2="http://schemas.microsoft.com/office/drawing/2015/10/21/chartex" xmlns:cx3="http://schemas.microsoft.com/office/drawing/2016/5/9/chartex" xmlns:cx4="http://schemas.microsoft.com/office/drawing/2016/5/10/chartex" xmlns:cx5="http://schemas.microsoft.com/office/drawing/2016/5/11/chartex" xmlns:cx6="http://schemas.microsoft.com/office/drawing/2016/5/12/chartex" xmlns:cx7="http://schemas.microsoft.com/office/drawing/2016/5/13/chartex" xmlns:cx8="http://schemas.microsoft.com/office/drawing/2016/5/14/chartex" xmlns:mc="http://schemas.openxmlformats.org/markup-compatibility/2006" xmlns:aink="http://schemas.microsoft.com/office/drawing/2016/ink" xmlns:am3d="http://schemas.microsoft.com/office/drawing/2017/model3d" xmlns:o="urn:schemas-microsoft-com:office:office" xmlns:oel="http://schemas.microsoft.com/office/2019/extlst" xmlns:r="http://schemas.openxmlformats.org/officeDocument/2006/relationships" xmlns:m="http://schemas.openxmlformats.org/officeDocument/2006/math" xmlns:v="urn:schemas-microsoft-com:vml" xmlns:wp14="http://schemas.microsoft.com/office/word/2010/wordprocessingDrawing" xmlns:wp="http://schemas.openxmlformats.org/drawingml/2006/wordprocessingDrawing" xmlns:w10="urn:schemas-microsoft-com:office:word" xmlns:w="http://schemas.openxmlformats.org/wordprocessingml/2006/main" xmlns:w14="http://schemas.microsoft.com/office/word/2010/wordml" xmlns:w15="http://schemas.microsoft.com/office/word/2012/wordml" xmlns:w16cex="http://schemas.microsoft.com/office/word/2018/wordml/cex" xmlns:w16cid="http://schemas.microsoft.com/office/word/2016/wordml/cid" xmlns:w16="http://schemas.microsoft.com/office/word/2018/wordml" xmlns:w16du="http://schemas.microsoft.com/office/word/2023/wordml/word16du" xmlns:w16sdtdh="http://schemas.microsoft.com/office/word/2020/wordml/sdtdatahash" xmlns:w16sdtfl="http://schemas.microsoft.com/office/word/2024/wordml/sdtformatlock" xmlns:w16se="http://schemas.microsoft.com/office/word/2015/wordml/symex" xmlns:wpg="http://schemas.microsoft.com/office/word/2010/wordprocessingGroup" xmlns:wpi="http://schemas.microsoft.com/office/word/2010/wordprocessingInk" xmlns:wne="http://schemas.microsoft.com/office/word/2006/wordml" xmlns:wps="http://schemas.microsoft.com/office/word/2010/wordprocessingShape" mc:Ignorable="w14 w15 w16se w16cid w16 w16cex w16sdtdh w16sdtfl w16du wp14">
+  <w:abstractNum w:abstractNumId="0" w15:restartNumberingAfterBreak="0">
+    <w:nsid w:val="0D983F9F"/>
+    <w:multiLevelType w:val="hybridMultilevel"/>
+    <w:tmpl w:val="72CC6BF0"/>
+    <w:lvl w:ilvl="0" w:tplc="0409000F">
+      <w:start w:val="1"/>
+      <w:numFmt w:val="decimal"/>
+      <w:lvlText w:val="%1."/>
+      <w:lvlJc w:val="left"/>
+      <w:pPr>
+        <w:ind w:left="720" w:hanging="360"/>
+      </w:pPr>
+      <w:rPr>
+        <w:rFonts w:hint="default"/>
+      </w:rPr>
+    </w:lvl>
+    <w:lvl w:ilvl="1" w:tplc="04090019" w:tentative="1">
+      <w:start w:val="1"/>
+      <w:numFmt w:val="lowerLetter"/>
+      <w:lvlText w:val="%2."/>
+      <w:lvlJc w:val="left"/>
+      <w:pPr>
+        <w:ind w:left="1440" w:hanging="360"/>
+      </w:pPr>
+    </w:lvl>
+    <w:lvl w:ilvl="2" w:tplc="0409001B" w:tentative="1">
+      <w:start w:val="1"/>
+      <w:numFmt w:val="lowerRoman"/>
+      <w:lvlText w:val="%3."/>
+      <w:lvlJc w:val="right"/>
+      <w:pPr>
+        <w:ind w:left="2160" w:hanging="180"/>
+      </w:pPr>
+    </w:lvl>
+    <w:lvl w:ilvl="3" w:tplc="0409000F" w:tentative="1">
+      <w:start w:val="1"/>
+      <w:numFmt w:val="decimal"/>
+      <w:lvlText w:val="%4."/>
+      <w:lvlJc w:val="left"/>
+      <w:pPr>
+        <w:ind w:left="2880" w:hanging="360"/>
+      </w:pPr>
+    </w:lvl>
+    <w:lvl w:ilvl="4" w:tplc="04090019" w:tentative="1">
+      <w:start w:val="1"/>
+      <w:numFmt w:val="lowerLetter"/>
+      <w:lvlText w:val="%5."/>
+      <w:lvlJc w:val="left"/>
+      <w:pPr>
+        <w:ind w:left="3600" w:hanging="360"/>
+      </w:pPr>
+    </w:lvl>
+    <w:lvl w:ilvl="5" w:tplc="0409001B" w:tentative="1">
+      <w:start w:val="1"/>
+      <w:numFmt w:val="lowerRoman"/>
+      <w:lvlText w:val="%6."/>
+      <w:lvlJc w:val="right"/>
+      <w:pPr>
+        <w:ind w:left="4320" w:hanging="180"/>
+      </w:pPr>
+    </w:lvl>
+    <w:lvl w:ilvl="6" w:tplc="0409000F" w:tentative="1">
+      <w:start w:val="1"/>
+      <w:numFmt w:val="decimal"/>
+      <w:lvlText w:val="%7."/>
+      <w:lvlJc w:val="left"/>
+      <w:pPr>
+        <w:ind w:left="5040" w:hanging="360"/>
+      </w:pPr>
+    </w:lvl>
+    <w:lvl w:ilvl="7" w:tplc="04090019" w:tentative="1">
+      <w:start w:val="1"/>
+      <w:numFmt w:val="lowerLetter"/>
+      <w:lvlText w:val="%8."/>
+      <w:lvlJc w:val="left"/>
+      <w:pPr>
+        <w:ind w:left="5760" w:hanging="360"/>
+      </w:pPr>
+    </w:lvl>
+    <w:lvl w:ilvl="8" w:tplc="0409001B" w:tentative="1">
+      <w:start w:val="1"/>
+      <w:numFmt w:val="lowerRoman"/>
+      <w:lvlText w:val="%9."/>
+      <w:lvlJc w:val="right"/>
+      <w:pPr>
+        <w:ind w:left="6480" w:hanging="180"/>
+      </w:pPr>
+    </w:lvl>
+  </w:abstractNum>
+  <w:num w:numId="1" w16cid:durableId="1919824169">
+    <w:abstractNumId w:val="0"/>
+  </w:num>
+</w:numbering>
+</file>
+
 <file path=word/styles.xml><?xml version="1.0" encoding="utf-8"?>
-<w:styles xmlns:mc="http://schemas.openxmlformats.org/markup-compatibility/2006" xmlns:r="http://schemas.openxmlformats.org/officeDocument/2006/relationships" xmlns:w="http://schemas.openxmlformats.org/wordprocessingml/2006/main" xmlns:w14="http://schemas.microsoft.com/office/word/2010/wordml" xmlns:w15="http://schemas.microsoft.com/office/word/2012/wordml" mc:Ignorable="w14 w15">
+<w:styles xmlns:mc="http://schemas.openxmlformats.org/markup-compatibility/2006" xmlns:r="http://schemas.openxmlformats.org/officeDocument/2006/relationships" xmlns:w="http://schemas.openxmlformats.org/wordprocessingml/2006/main" xmlns:w14="http://schemas.microsoft.com/office/word/2010/wordml" xmlns:w15="http://schemas.microsoft.com/office/word/2012/wordml" xmlns:w16cex="http://schemas.microsoft.com/office/word/2018/wordml/cex" xmlns:w16cid="http://schemas.microsoft.com/office/word/2016/wordml/cid" xmlns:w16="http://schemas.microsoft.com/office/word/2018/wordml" xmlns:w16du="http://schemas.microsoft.com/office/word/2023/wordml/word16du" xmlns:w16sdtdh="http://schemas.microsoft.com/office/word/2020/wordml/sdtdatahash" xmlns:w16sdtfl="http://schemas.microsoft.com/office/word/2024/wordml/sdtformatlock" xmlns:w16se="http://schemas.microsoft.com/office/word/2015/wordml/symex" mc:Ignorable="w14 w15 w16se w16cid w16 w16cex w16sdtdh w16sdtfl w16du">
   <w:docDefaults>
     <w:rPrDefault>
       <w:rPr>
@@ -187,7 +319,7 @@
     </w:rPrDefault>
     <w:pPrDefault/>
   </w:docDefaults>
-  <w:latentStyles w:defLockedState="0" w:defUIPriority="0" w:defSemiHidden="0" w:defUnhideWhenUsed="0" w:defQFormat="0" w:count="371">
+  <w:latentStyles w:defLockedState="0" w:defUIPriority="0" w:defSemiHidden="0" w:defUnhideWhenUsed="0" w:defQFormat="0" w:count="376">
     <w:lsdException w:name="Normal" w:qFormat="1"/>
     <w:lsdException w:name="heading 1" w:qFormat="1"/>
     <w:lsdException w:name="heading 2" w:semiHidden="1" w:unhideWhenUsed="1" w:qFormat="1"/>
@@ -552,6 +684,11 @@
     <w:lsdException w:name="List Table 5 Dark Accent 6" w:uiPriority="50"/>
     <w:lsdException w:name="List Table 6 Colorful Accent 6" w:uiPriority="51"/>
     <w:lsdException w:name="List Table 7 Colorful Accent 6" w:uiPriority="52"/>
+    <w:lsdException w:name="Mention" w:semiHidden="1" w:uiPriority="99" w:unhideWhenUsed="1"/>
+    <w:lsdException w:name="Smart Hyperlink" w:semiHidden="1" w:uiPriority="99" w:unhideWhenUsed="1"/>
+    <w:lsdException w:name="Hashtag" w:semiHidden="1" w:uiPriority="99" w:unhideWhenUsed="1"/>
+    <w:lsdException w:name="Unresolved Mention" w:semiHidden="1" w:uiPriority="99" w:unhideWhenUsed="1"/>
+    <w:lsdException w:name="Smart Link" w:semiHidden="1" w:uiPriority="99" w:unhideWhenUsed="1"/>
   </w:latentStyles>
   <w:style w:type="paragraph" w:default="1" w:styleId="Normal">
     <w:name w:val="Normal"/>
@@ -618,6 +755,17 @@
       <w:sz w:val="16"/>
       <w:szCs w:val="16"/>
     </w:rPr>
+  </w:style>
+  <w:style w:type="paragraph" w:styleId="ListParagraph">
+    <w:name w:val="List Paragraph"/>
+    <w:basedOn w:val="Normal"/>
+    <w:uiPriority w:val="34"/>
+    <w:qFormat/>
+    <w:rsid w:val="00C04265"/>
+    <w:pPr>
+      <w:ind w:left="720"/>
+      <w:contextualSpacing/>
+    </w:pPr>
   </w:style>
 </w:styles>
 </file>

</xml_diff>

<commit_message>
add constants (system codes, etc)
</commit_message>
<xml_diff>
--- a/Engineering Glossary List.docx
+++ b/Engineering Glossary List.docx
@@ -135,6 +135,9 @@
         <w:t xml:space="preserve"> </w:t>
       </w:r>
     </w:p>
+    <w:p/>
+    <w:p/>
+    <w:p/>
     <w:p>
       <w:pPr>
         <w:ind w:firstLine="720"/>
@@ -192,6 +195,251 @@
         <w:t xml:space="preserve">2 – Standard error </w:t>
       </w:r>
     </w:p>
+    <w:p>
+      <w:pPr>
+        <w:rPr>
+          <w:sz w:val="18"/>
+          <w:szCs w:val="18"/>
+        </w:rPr>
+      </w:pPr>
+    </w:p>
+    <w:p>
+      <w:r>
+        <w:t>Instructions:</w:t>
+      </w:r>
+    </w:p>
+    <w:p>
+      <w:pPr>
+        <w:sectPr>
+          <w:pgSz w:w="12240" w:h="15840"/>
+          <w:pgMar w:top="1440" w:right="1800" w:bottom="1440" w:left="1800" w:header="720" w:footer="720" w:gutter="0"/>
+          <w:cols w:space="720"/>
+          <w:docGrid w:linePitch="360"/>
+        </w:sectPr>
+      </w:pPr>
+    </w:p>
+    <w:p>
+      <w:r>
+        <w:t>0:  "ADR",</w:t>
+      </w:r>
+    </w:p>
+    <w:p>
+      <w:r>
+        <w:t>1:  "MOV",</w:t>
+      </w:r>
+    </w:p>
+    <w:p>
+      <w:r>
+        <w:t>2:  "STR",</w:t>
+      </w:r>
+    </w:p>
+    <w:p>
+      <w:r>
+        <w:t>3:  "STRB",</w:t>
+      </w:r>
+    </w:p>
+    <w:p>
+      <w:r>
+        <w:t>4:  "LDR",</w:t>
+      </w:r>
+    </w:p>
+    <w:p>
+      <w:r>
+        <w:t>5:  "LDRB",</w:t>
+      </w:r>
+    </w:p>
+    <w:p>
+      <w:r>
+        <w:t>6:  "BX",</w:t>
+      </w:r>
+    </w:p>
+    <w:p>
+      <w:r>
+        <w:t>7:  "B",</w:t>
+      </w:r>
+    </w:p>
+    <w:p>
+      <w:r>
+        <w:t>8:  "BNE",</w:t>
+      </w:r>
+    </w:p>
+    <w:p>
+      <w:r>
+        <w:t>9:  "BGT",</w:t>
+      </w:r>
+    </w:p>
+    <w:p>
+      <w:r>
+        <w:t>10: "BLT",</w:t>
+      </w:r>
+    </w:p>
+    <w:p>
+      <w:r>
+        <w:t>11: "BEQ",</w:t>
+      </w:r>
+    </w:p>
+    <w:p>
+      <w:r>
+        <w:t>12: "CMP",</w:t>
+      </w:r>
+    </w:p>
+    <w:p>
+      <w:r>
+        <w:t>13: "AND",</w:t>
+      </w:r>
+    </w:p>
+    <w:p>
+      <w:r>
+        <w:t>14: "ORR",</w:t>
+      </w:r>
+    </w:p>
+    <w:p>
+      <w:r>
+        <w:t>15: 'EOR',</w:t>
+      </w:r>
+    </w:p>
+    <w:p>
+      <w:pPr>
+        <w:ind w:left="-720" w:firstLine="720"/>
+      </w:pPr>
+      <w:r>
+        <w:t>16: "ADD",</w:t>
+      </w:r>
+    </w:p>
+    <w:p>
+      <w:r>
+        <w:t>17: "SUB",</w:t>
+      </w:r>
+    </w:p>
+    <w:p>
+      <w:r>
+        <w:t>18: "MUL",</w:t>
+      </w:r>
+    </w:p>
+    <w:p>
+      <w:r>
+        <w:t>19: "DIV",</w:t>
+      </w:r>
+    </w:p>
+    <w:p>
+      <w:r>
+        <w:t>20:  "SWI"</w:t>
+      </w:r>
+    </w:p>
+    <w:p>
+      <w:r>
+        <w:t>21: "BL",</w:t>
+      </w:r>
+    </w:p>
+    <w:p>
+      <w:r>
+        <w:t>22: "MVI"</w:t>
+      </w:r>
+    </w:p>
+    <w:p>
+      <w:pPr>
+        <w:sectPr>
+          <w:type w:val="continuous"/>
+          <w:pgSz w:w="12240" w:h="15840"/>
+          <w:pgMar w:top="1440" w:right="1800" w:bottom="1440" w:left="1800" w:header="720" w:footer="720" w:gutter="0"/>
+          <w:cols w:num="2" w:space="720"/>
+          <w:docGrid w:linePitch="360"/>
+        </w:sectPr>
+      </w:pPr>
+    </w:p>
+    <w:p/>
+    <w:p>
+      <w:r>
+        <w:t>System Codes</w:t>
+      </w:r>
+    </w:p>
+    <w:p>
+      <w:pPr>
+        <w:sectPr>
+          <w:type w:val="continuous"/>
+          <w:pgSz w:w="12240" w:h="15840"/>
+          <w:pgMar w:top="1440" w:right="1800" w:bottom="1440" w:left="1800" w:header="720" w:footer="720" w:gutter="0"/>
+          <w:cols w:space="720"/>
+          <w:docGrid w:linePitch="360"/>
+        </w:sectPr>
+      </w:pPr>
+    </w:p>
+    <w:p>
+      <w:r>
+        <w:t>0: "Success",</w:t>
+      </w:r>
+    </w:p>
+    <w:p>
+      <w:r>
+        <w:t>1: "Operation completed successfully",</w:t>
+      </w:r>
+    </w:p>
+    <w:p>
+      <w:r>
+        <w:t>100: "Unknown error occurred",</w:t>
+      </w:r>
+    </w:p>
+    <w:p>
+      <w:r>
+        <w:t>101: "No program loaded",</w:t>
+      </w:r>
+    </w:p>
+    <w:p>
+      <w:r>
+        <w:t>102: "Memory allocation error",</w:t>
+      </w:r>
+    </w:p>
+    <w:p>
+      <w:r>
+        <w:t>103: "Invalid instruction",</w:t>
+      </w:r>
+    </w:p>
+    <w:p>
+      <w:r>
+        <w:t>104: "Division by zero",</w:t>
+      </w:r>
+    </w:p>
+    <w:p>
+      <w:r>
+        <w:t>    105: "Invalid memory access",</w:t>
+      </w:r>
+    </w:p>
+    <w:p>
+      <w:r>
+        <w:t>    106: "Stack overflow",</w:t>
+      </w:r>
+    </w:p>
+    <w:p>
+      <w:r>
+        <w:t>    107: "Stack underflow",</w:t>
+      </w:r>
+    </w:p>
+    <w:p>
+      <w:r>
+        <w:t>    108: "Invalid register",</w:t>
+      </w:r>
+    </w:p>
+    <w:p>
+      <w:r>
+        <w:t>    109: "File not found",</w:t>
+      </w:r>
+    </w:p>
+    <w:p>
+      <w:pPr>
+        <w:sectPr>
+          <w:type w:val="continuous"/>
+          <w:pgSz w:w="12240" w:h="15840"/>
+          <w:pgMar w:top="1440" w:right="1800" w:bottom="1440" w:left="1800" w:header="720" w:footer="720" w:gutter="0"/>
+          <w:cols w:num="2" w:space="720"/>
+          <w:docGrid w:linePitch="360"/>
+        </w:sectPr>
+      </w:pPr>
+      <w:r>
+        <w:t>    110: "Out of bounds memory access",</w:t>
+      </w:r>
+    </w:p>
+    <w:p/>
+    <w:p/>
     <w:p>
       <w:pPr>
         <w:ind w:firstLine="720"/>
@@ -202,6 +450,7 @@
     <w:p/>
     <w:p/>
     <w:sectPr>
+      <w:type w:val="continuous"/>
       <w:pgSz w:w="12240" w:h="15840"/>
       <w:pgMar w:top="1440" w:right="1800" w:bottom="1440" w:left="1800" w:header="720" w:footer="720" w:gutter="0"/>
       <w:cols w:space="720"/>
@@ -721,7 +970,6 @@
   <w:style w:type="character" w:default="1" w:styleId="DefaultParagraphFont">
     <w:name w:val="Default Paragraph Font"/>
     <w:uiPriority w:val="1"/>
-    <w:semiHidden/>
     <w:unhideWhenUsed/>
   </w:style>
   <w:style w:type="table" w:default="1" w:styleId="TableNormal">

</xml_diff>